<commit_message>
Added directory with "wavedrom" waveforms.
</commit_message>
<xml_diff>
--- a/FSM_diagrams/QE_generator_FSM.docx
+++ b/FSM_diagrams/QE_generator_FSM.docx
@@ -49,10 +49,64 @@
                   <w14:bevel/>
                 </w14:textOutline>
               </w:rPr>
-              <w:t xml:space="preserve">FSM </w:t>
-            </w:r>
-            <w:proofErr w:type="gramStart"/>
-            <w:r>
+              <w:t>FSM name :</w:t>
+            </w:r>
+          </w:p>
+        </w:tc>
+        <w:tc>
+          <w:tcPr>
+            <w:tcW w:w="4251" w:type="dxa"/>
+          </w:tcPr>
+          <w:p>
+            <w:pPr>
+              <w:rPr>
+                <w:sz w:val="24"/>
+                <w:szCs w:val="24"/>
+              </w:rPr>
+            </w:pPr>
+            <w:r>
+              <w:rPr>
+                <w:sz w:val="24"/>
+                <w:szCs w:val="24"/>
+              </w:rPr>
+              <w:t>QE_generator</w:t>
+            </w:r>
+            <w:r>
+              <w:rPr>
+                <w:sz w:val="24"/>
+                <w:szCs w:val="24"/>
+              </w:rPr>
+              <w:t>_FSM</w:t>
+            </w:r>
+            <w:r>
+              <w:rPr>
+                <w:sz w:val="24"/>
+                <w:szCs w:val="24"/>
+              </w:rPr>
+              <w:t>.</w:t>
+            </w:r>
+            <w:r>
+              <w:rPr>
+                <w:sz w:val="24"/>
+                <w:szCs w:val="24"/>
+              </w:rPr>
+              <w:t>s</w:t>
+            </w:r>
+            <w:r>
+              <w:rPr>
+                <w:sz w:val="24"/>
+                <w:szCs w:val="24"/>
+              </w:rPr>
+              <w:t>v</w:t>
+            </w:r>
+          </w:p>
+        </w:tc>
+        <w:tc>
+          <w:tcPr>
+            <w:tcW w:w="1130" w:type="dxa"/>
+          </w:tcPr>
+          <w:p>
+            <w:pPr>
               <w:rPr>
                 <w:sz w:val="28"/>
                 <w:szCs w:val="28"/>
@@ -66,65 +120,8 @@
                   <w14:bevel/>
                 </w14:textOutline>
               </w:rPr>
-              <w:t>name :</w:t>
-            </w:r>
-            <w:proofErr w:type="gramEnd"/>
-          </w:p>
-        </w:tc>
-        <w:tc>
-          <w:tcPr>
-            <w:tcW w:w="4251" w:type="dxa"/>
-          </w:tcPr>
-          <w:p>
-            <w:pPr>
-              <w:rPr>
-                <w:sz w:val="24"/>
-                <w:szCs w:val="24"/>
-              </w:rPr>
-            </w:pPr>
-            <w:r>
-              <w:rPr>
-                <w:sz w:val="24"/>
-                <w:szCs w:val="24"/>
-              </w:rPr>
-              <w:t>QE_generator</w:t>
-            </w:r>
-            <w:r>
-              <w:rPr>
-                <w:sz w:val="24"/>
-                <w:szCs w:val="24"/>
-              </w:rPr>
-              <w:t>_FSM</w:t>
-            </w:r>
-            <w:r>
-              <w:rPr>
-                <w:sz w:val="24"/>
-                <w:szCs w:val="24"/>
-              </w:rPr>
-              <w:t>.</w:t>
-            </w:r>
-            <w:r>
-              <w:rPr>
-                <w:sz w:val="24"/>
-                <w:szCs w:val="24"/>
-              </w:rPr>
-              <w:t>s</w:t>
-            </w:r>
-            <w:r>
-              <w:rPr>
-                <w:sz w:val="24"/>
-                <w:szCs w:val="24"/>
-              </w:rPr>
-              <w:t>v</w:t>
-            </w:r>
-          </w:p>
-        </w:tc>
-        <w:tc>
-          <w:tcPr>
-            <w:tcW w:w="1130" w:type="dxa"/>
-          </w:tcPr>
-          <w:p>
-            <w:pPr>
+            </w:pPr>
+            <w:r>
               <w:rPr>
                 <w:sz w:val="28"/>
                 <w:szCs w:val="28"/>
@@ -138,8 +135,34 @@
                   <w14:bevel/>
                 </w14:textOutline>
               </w:rPr>
-            </w:pPr>
-            <w:r>
+              <w:t>Date:</w:t>
+            </w:r>
+          </w:p>
+        </w:tc>
+        <w:tc>
+          <w:tcPr>
+            <w:tcW w:w="3548" w:type="dxa"/>
+          </w:tcPr>
+          <w:p>
+            <w:r>
+              <w:t>Feb</w:t>
+            </w:r>
+            <w:r>
+              <w:t xml:space="preserve"> 202</w:t>
+            </w:r>
+            <w:r>
+              <w:t>1</w:t>
+            </w:r>
+          </w:p>
+        </w:tc>
+      </w:tr>
+      <w:tr>
+        <w:tc>
+          <w:tcPr>
+            <w:tcW w:w="1698" w:type="dxa"/>
+          </w:tcPr>
+          <w:p>
+            <w:pPr>
               <w:rPr>
                 <w:sz w:val="28"/>
                 <w:szCs w:val="28"/>
@@ -153,34 +176,8 @@
                   <w14:bevel/>
                 </w14:textOutline>
               </w:rPr>
-              <w:t>Date:</w:t>
-            </w:r>
-          </w:p>
-        </w:tc>
-        <w:tc>
-          <w:tcPr>
-            <w:tcW w:w="3548" w:type="dxa"/>
-          </w:tcPr>
-          <w:p>
-            <w:r>
-              <w:t>Feb</w:t>
-            </w:r>
-            <w:r>
-              <w:t xml:space="preserve"> 202</w:t>
-            </w:r>
-            <w:r>
-              <w:t>1</w:t>
-            </w:r>
-          </w:p>
-        </w:tc>
-      </w:tr>
-      <w:tr>
-        <w:tc>
-          <w:tcPr>
-            <w:tcW w:w="1698" w:type="dxa"/>
-          </w:tcPr>
-          <w:p>
-            <w:pPr>
+            </w:pPr>
+            <w:r>
               <w:rPr>
                 <w:sz w:val="28"/>
                 <w:szCs w:val="28"/>
@@ -194,9 +191,26 @@
                   <w14:bevel/>
                 </w14:textOutline>
               </w:rPr>
-            </w:pPr>
-            <w:proofErr w:type="gramStart"/>
-            <w:r>
+              <w:t>Section :</w:t>
+            </w:r>
+          </w:p>
+        </w:tc>
+        <w:tc>
+          <w:tcPr>
+            <w:tcW w:w="4251" w:type="dxa"/>
+          </w:tcPr>
+          <w:p>
+            <w:r>
+              <w:t>1  of 1</w:t>
+            </w:r>
+          </w:p>
+        </w:tc>
+        <w:tc>
+          <w:tcPr>
+            <w:tcW w:w="1130" w:type="dxa"/>
+          </w:tcPr>
+          <w:p>
+            <w:pPr>
               <w:rPr>
                 <w:sz w:val="28"/>
                 <w:szCs w:val="28"/>
@@ -210,32 +224,8 @@
                   <w14:bevel/>
                 </w14:textOutline>
               </w:rPr>
-              <w:t>Section :</w:t>
-            </w:r>
-            <w:proofErr w:type="gramEnd"/>
-          </w:p>
-        </w:tc>
-        <w:tc>
-          <w:tcPr>
-            <w:tcW w:w="4251" w:type="dxa"/>
-          </w:tcPr>
-          <w:p>
-            <w:proofErr w:type="gramStart"/>
-            <w:r>
-              <w:t>1  of</w:t>
-            </w:r>
-            <w:proofErr w:type="gramEnd"/>
-            <w:r>
-              <w:t xml:space="preserve"> 1</w:t>
-            </w:r>
-          </w:p>
-        </w:tc>
-        <w:tc>
-          <w:tcPr>
-            <w:tcW w:w="1130" w:type="dxa"/>
-          </w:tcPr>
-          <w:p>
-            <w:pPr>
+            </w:pPr>
+            <w:r>
               <w:rPr>
                 <w:sz w:val="28"/>
                 <w:szCs w:val="28"/>
@@ -249,8 +239,28 @@
                   <w14:bevel/>
                 </w14:textOutline>
               </w:rPr>
-            </w:pPr>
-            <w:r>
+              <w:t>Author</w:t>
+            </w:r>
+          </w:p>
+        </w:tc>
+        <w:tc>
+          <w:tcPr>
+            <w:tcW w:w="3548" w:type="dxa"/>
+          </w:tcPr>
+          <w:p>
+            <w:r>
+              <w:t>Jim Herd</w:t>
+            </w:r>
+          </w:p>
+        </w:tc>
+      </w:tr>
+      <w:tr>
+        <w:tc>
+          <w:tcPr>
+            <w:tcW w:w="1698" w:type="dxa"/>
+          </w:tcPr>
+          <w:p>
+            <w:pPr>
               <w:rPr>
                 <w:sz w:val="28"/>
                 <w:szCs w:val="28"/>
@@ -264,28 +274,8 @@
                   <w14:bevel/>
                 </w14:textOutline>
               </w:rPr>
-              <w:t>Author</w:t>
-            </w:r>
-          </w:p>
-        </w:tc>
-        <w:tc>
-          <w:tcPr>
-            <w:tcW w:w="3548" w:type="dxa"/>
-          </w:tcPr>
-          <w:p>
-            <w:r>
-              <w:t>Jim Herd</w:t>
-            </w:r>
-          </w:p>
-        </w:tc>
-      </w:tr>
-      <w:tr>
-        <w:tc>
-          <w:tcPr>
-            <w:tcW w:w="1698" w:type="dxa"/>
-          </w:tcPr>
-          <w:p>
-            <w:pPr>
+            </w:pPr>
+            <w:r>
               <w:rPr>
                 <w:sz w:val="28"/>
                 <w:szCs w:val="28"/>
@@ -299,25 +289,8 @@
                   <w14:bevel/>
                 </w14:textOutline>
               </w:rPr>
-            </w:pPr>
-            <w:proofErr w:type="gramStart"/>
-            <w:r>
-              <w:rPr>
-                <w:sz w:val="28"/>
-                <w:szCs w:val="28"/>
-                <w14:textOutline w14:w="9525" w14:cap="rnd" w14:cmpd="sng" w14:algn="ctr">
-                  <w14:solidFill>
-                    <w14:schemeClr w14:val="accent1">
-                      <w14:shade w14:val="50000"/>
-                    </w14:schemeClr>
-                  </w14:solidFill>
-                  <w14:prstDash w14:val="solid"/>
-                  <w14:bevel/>
-                </w14:textOutline>
-              </w:rPr>
               <w:t>Notes :</w:t>
             </w:r>
-            <w:proofErr w:type="gramEnd"/>
           </w:p>
         </w:tc>
         <w:tc>
@@ -334,6 +307,9 @@
         <w:contextualSpacing/>
       </w:pPr>
       <w:r>
+        <w:rPr>
+          <w:noProof/>
+        </w:rPr>
         <w:drawing>
           <wp:anchor distT="0" distB="0" distL="114300" distR="114300" simplePos="0" relativeHeight="251658240" behindDoc="0" locked="0" layoutInCell="1" allowOverlap="1" wp14:anchorId="4F7EED2A" wp14:editId="1474AFC3">
             <wp:simplePos x="0" y="0"/>
@@ -762,14 +738,7 @@
                 <w:sz w:val="24"/>
                 <w:szCs w:val="24"/>
               </w:rPr>
-              <w:t>S_QE_GEN</w:t>
-            </w:r>
-            <w:r>
-              <w:rPr>
-                <w:sz w:val="24"/>
-                <w:szCs w:val="24"/>
-              </w:rPr>
-              <w:t>1</w:t>
+              <w:t>S_QE_GEN1</w:t>
             </w:r>
           </w:p>
         </w:tc>
@@ -785,6 +754,13 @@
                 <w:szCs w:val="24"/>
               </w:rPr>
             </w:pPr>
+            <w:r>
+              <w:rPr>
+                <w:sz w:val="24"/>
+                <w:szCs w:val="24"/>
+              </w:rPr>
+              <w:t>Increment phase counter and pulse counter</w:t>
+            </w:r>
           </w:p>
         </w:tc>
       </w:tr>
@@ -807,14 +783,7 @@
                 <w:sz w:val="24"/>
                 <w:szCs w:val="24"/>
               </w:rPr>
-              <w:t>S_QE_GEN</w:t>
-            </w:r>
-            <w:r>
-              <w:rPr>
-                <w:sz w:val="24"/>
-                <w:szCs w:val="24"/>
-              </w:rPr>
-              <w:t>2</w:t>
+              <w:t>S_QE_GEN2</w:t>
             </w:r>
           </w:p>
         </w:tc>
@@ -830,6 +799,13 @@
                 <w:szCs w:val="24"/>
               </w:rPr>
             </w:pPr>
+            <w:r>
+              <w:rPr>
+                <w:sz w:val="24"/>
+                <w:szCs w:val="24"/>
+              </w:rPr>
+              <w:t>Test for phase counter &gt;3</w:t>
+            </w:r>
           </w:p>
         </w:tc>
       </w:tr>
@@ -852,14 +828,7 @@
                 <w:sz w:val="24"/>
                 <w:szCs w:val="24"/>
               </w:rPr>
-              <w:t>S_QE_GEN</w:t>
-            </w:r>
-            <w:r>
-              <w:rPr>
-                <w:sz w:val="24"/>
-                <w:szCs w:val="24"/>
-              </w:rPr>
-              <w:t>3</w:t>
+              <w:t>S_QE_GEN3</w:t>
             </w:r>
           </w:p>
         </w:tc>
@@ -875,6 +844,13 @@
                 <w:szCs w:val="24"/>
               </w:rPr>
             </w:pPr>
+            <w:r>
+              <w:rPr>
+                <w:sz w:val="24"/>
+                <w:szCs w:val="24"/>
+              </w:rPr>
+              <w:t>Clear phase counter</w:t>
+            </w:r>
           </w:p>
         </w:tc>
       </w:tr>
@@ -897,14 +873,7 @@
                 <w:sz w:val="24"/>
                 <w:szCs w:val="24"/>
               </w:rPr>
-              <w:t>S_QE_GEN</w:t>
-            </w:r>
-            <w:r>
-              <w:rPr>
-                <w:sz w:val="24"/>
-                <w:szCs w:val="24"/>
-              </w:rPr>
-              <w:t>4</w:t>
+              <w:t>S_QE_GEN4</w:t>
             </w:r>
           </w:p>
         </w:tc>
@@ -920,6 +889,13 @@
                 <w:szCs w:val="24"/>
               </w:rPr>
             </w:pPr>
+            <w:r>
+              <w:rPr>
+                <w:sz w:val="24"/>
+                <w:szCs w:val="24"/>
+              </w:rPr>
+              <w:t>Test pulse counter</w:t>
+            </w:r>
           </w:p>
         </w:tc>
       </w:tr>
@@ -942,14 +918,7 @@
                 <w:sz w:val="24"/>
                 <w:szCs w:val="24"/>
               </w:rPr>
-              <w:t>S_QE_GEN</w:t>
-            </w:r>
-            <w:r>
-              <w:rPr>
-                <w:sz w:val="24"/>
-                <w:szCs w:val="24"/>
-              </w:rPr>
-              <w:t>5</w:t>
+              <w:t>S_QE_GEN5</w:t>
             </w:r>
           </w:p>
         </w:tc>
@@ -965,6 +934,13 @@
                 <w:szCs w:val="24"/>
               </w:rPr>
             </w:pPr>
+            <w:r>
+              <w:rPr>
+                <w:sz w:val="24"/>
+                <w:szCs w:val="24"/>
+              </w:rPr>
+              <w:t>Clear pulse counter</w:t>
+            </w:r>
           </w:p>
         </w:tc>
       </w:tr>
@@ -987,14 +963,7 @@
                 <w:sz w:val="24"/>
                 <w:szCs w:val="24"/>
               </w:rPr>
-              <w:t>S_QE_GEN</w:t>
-            </w:r>
-            <w:r>
-              <w:rPr>
-                <w:sz w:val="24"/>
-                <w:szCs w:val="24"/>
-              </w:rPr>
-              <w:t>6</w:t>
+              <w:t>S_QE_GEN6</w:t>
             </w:r>
           </w:p>
         </w:tc>
@@ -1010,6 +979,13 @@
                 <w:szCs w:val="24"/>
               </w:rPr>
             </w:pPr>
+            <w:r>
+              <w:rPr>
+                <w:sz w:val="24"/>
+                <w:szCs w:val="24"/>
+              </w:rPr>
+              <w:t>Load phase timer</w:t>
+            </w:r>
           </w:p>
         </w:tc>
       </w:tr>
@@ -1032,14 +1008,7 @@
                 <w:sz w:val="24"/>
                 <w:szCs w:val="24"/>
               </w:rPr>
-              <w:t>S_QE_GEN</w:t>
-            </w:r>
-            <w:r>
-              <w:rPr>
-                <w:sz w:val="24"/>
-                <w:szCs w:val="24"/>
-              </w:rPr>
-              <w:t>7</w:t>
+              <w:t>S_QE_GEN7</w:t>
             </w:r>
           </w:p>
         </w:tc>
@@ -1055,6 +1024,13 @@
                 <w:szCs w:val="24"/>
               </w:rPr>
             </w:pPr>
+            <w:r>
+              <w:rPr>
+                <w:sz w:val="24"/>
+                <w:szCs w:val="24"/>
+              </w:rPr>
+              <w:t>Decrement phase timer</w:t>
+            </w:r>
           </w:p>
         </w:tc>
       </w:tr>
@@ -1077,14 +1053,7 @@
                 <w:sz w:val="24"/>
                 <w:szCs w:val="24"/>
               </w:rPr>
-              <w:t>S_QE_GEN</w:t>
-            </w:r>
-            <w:r>
-              <w:rPr>
-                <w:sz w:val="24"/>
-                <w:szCs w:val="24"/>
-              </w:rPr>
-              <w:t>8</w:t>
+              <w:t>S_QE_GEN8</w:t>
             </w:r>
           </w:p>
         </w:tc>
@@ -1100,6 +1069,13 @@
                 <w:szCs w:val="24"/>
               </w:rPr>
             </w:pPr>
+            <w:r>
+              <w:rPr>
+                <w:sz w:val="24"/>
+                <w:szCs w:val="24"/>
+              </w:rPr>
+              <w:t>Test phase timer</w:t>
+            </w:r>
           </w:p>
         </w:tc>
       </w:tr>
@@ -1218,7 +1194,6 @@
                 <w:szCs w:val="24"/>
               </w:rPr>
             </w:pPr>
-            <w:proofErr w:type="spellStart"/>
             <w:r>
               <w:rPr>
                 <w:sz w:val="24"/>
@@ -1226,7 +1201,6 @@
               </w:rPr>
               <w:t>QE_sim_enable</w:t>
             </w:r>
-            <w:proofErr w:type="spellEnd"/>
           </w:p>
         </w:tc>
         <w:tc>
@@ -1347,7 +1321,6 @@
                 <w:szCs w:val="24"/>
               </w:rPr>
             </w:pPr>
-            <w:proofErr w:type="spellStart"/>
             <w:r>
               <w:rPr>
                 <w:sz w:val="24"/>
@@ -1355,7 +1328,6 @@
               </w:rPr>
               <w:t>index_cnt</w:t>
             </w:r>
-            <w:proofErr w:type="spellEnd"/>
           </w:p>
         </w:tc>
         <w:tc>
@@ -1570,7 +1542,6 @@
                 <w:szCs w:val="24"/>
               </w:rPr>
             </w:pPr>
-            <w:proofErr w:type="spellStart"/>
             <w:r>
               <w:rPr>
                 <w:sz w:val="24"/>
@@ -1578,7 +1549,6 @@
               </w:rPr>
               <w:t>inc_counters</w:t>
             </w:r>
-            <w:proofErr w:type="spellEnd"/>
           </w:p>
         </w:tc>
         <w:tc>
@@ -1632,7 +1602,6 @@
                 <w:szCs w:val="24"/>
               </w:rPr>
             </w:pPr>
-            <w:proofErr w:type="spellStart"/>
             <w:r>
               <w:rPr>
                 <w:sz w:val="24"/>
@@ -1647,7 +1616,6 @@
               </w:rPr>
               <w:t>r_phase_counter</w:t>
             </w:r>
-            <w:proofErr w:type="spellEnd"/>
           </w:p>
         </w:tc>
         <w:tc>
@@ -1701,7 +1669,6 @@
                 <w:szCs w:val="24"/>
               </w:rPr>
             </w:pPr>
-            <w:proofErr w:type="spellStart"/>
             <w:r>
               <w:rPr>
                 <w:sz w:val="24"/>
@@ -1709,7 +1676,6 @@
               </w:rPr>
               <w:t>clr_pulse_counter</w:t>
             </w:r>
-            <w:proofErr w:type="spellEnd"/>
           </w:p>
         </w:tc>
         <w:tc>
@@ -1763,7 +1729,6 @@
                 <w:szCs w:val="24"/>
               </w:rPr>
             </w:pPr>
-            <w:proofErr w:type="spellStart"/>
             <w:r>
               <w:rPr>
                 <w:sz w:val="24"/>
@@ -1771,7 +1736,6 @@
               </w:rPr>
               <w:t>load_phase_timer</w:t>
             </w:r>
-            <w:proofErr w:type="spellEnd"/>
           </w:p>
         </w:tc>
         <w:tc>
@@ -1825,7 +1789,6 @@
                 <w:szCs w:val="24"/>
               </w:rPr>
             </w:pPr>
-            <w:proofErr w:type="spellStart"/>
             <w:r>
               <w:rPr>
                 <w:sz w:val="24"/>
@@ -1833,7 +1796,6 @@
               </w:rPr>
               <w:t>decrement_phase_timer</w:t>
             </w:r>
-            <w:proofErr w:type="spellEnd"/>
           </w:p>
         </w:tc>
         <w:tc>

</xml_diff>